<commit_message>
added burmester to first half of Compline
</commit_message>
<xml_diff>
--- a/Psalms/129.docx
+++ b/Psalms/129.docx
@@ -1,6 +1,6 @@
 
 <file path=word/document.xml><?xml version="1.0" encoding="utf-8"?>
-<w:document xmlns:wpc="http://schemas.microsoft.com/office/word/2010/wordprocessingCanvas" xmlns:mo="http://schemas.microsoft.com/office/mac/office/2008/main" xmlns:mc="http://schemas.openxmlformats.org/markup-compatibility/2006" xmlns:mv="urn:schemas-microsoft-com:mac:vml" xmlns:o="urn:schemas-microsoft-com:office:office" xmlns:r="http://schemas.openxmlformats.org/officeDocument/2006/relationships" xmlns:m="http://schemas.openxmlformats.org/officeDocument/2006/math" xmlns:v="urn:schemas-microsoft-com:vml" xmlns:wp14="http://schemas.microsoft.com/office/word/2010/wordprocessingDrawing" xmlns:wp="http://schemas.openxmlformats.org/drawingml/2006/wordprocessingDrawing" xmlns:w10="urn:schemas-microsoft-com:office:word" xmlns:w="http://schemas.openxmlformats.org/wordprocessingml/2006/main" xmlns:w14="http://schemas.microsoft.com/office/word/2010/wordml" xmlns:w15="http://schemas.microsoft.com/office/word/2012/wordml" xmlns:wpg="http://schemas.microsoft.com/office/word/2010/wordprocessingGroup" xmlns:wpi="http://schemas.microsoft.com/office/word/2010/wordprocessingInk" xmlns:wne="http://schemas.microsoft.com/office/word/2006/wordml" xmlns:wps="http://schemas.microsoft.com/office/word/2010/wordprocessingShape" mc:Ignorable="w14 w15 wp14">
+<w:document xmlns:wpc="http://schemas.microsoft.com/office/word/2010/wordprocessingCanvas" xmlns:cx="http://schemas.microsoft.com/office/drawing/2014/chartex" xmlns:cx1="http://schemas.microsoft.com/office/drawing/2015/9/8/chartex" xmlns:cx2="http://schemas.microsoft.com/office/drawing/2015/10/21/chartex" xmlns:cx3="http://schemas.microsoft.com/office/drawing/2016/5/9/chartex" xmlns:cx4="http://schemas.microsoft.com/office/drawing/2016/5/10/chartex" xmlns:cx5="http://schemas.microsoft.com/office/drawing/2016/5/11/chartex" xmlns:cx6="http://schemas.microsoft.com/office/drawing/2016/5/12/chartex" xmlns:cx7="http://schemas.microsoft.com/office/drawing/2016/5/13/chartex" xmlns:cx8="http://schemas.microsoft.com/office/drawing/2016/5/14/chartex" xmlns:mc="http://schemas.openxmlformats.org/markup-compatibility/2006" xmlns:aink="http://schemas.microsoft.com/office/drawing/2016/ink" xmlns:am3d="http://schemas.microsoft.com/office/drawing/2017/model3d" xmlns:o="urn:schemas-microsoft-com:office:office" xmlns:r="http://schemas.openxmlformats.org/officeDocument/2006/relationships" xmlns:m="http://schemas.openxmlformats.org/officeDocument/2006/math" xmlns:v="urn:schemas-microsoft-com:vml" xmlns:wp14="http://schemas.microsoft.com/office/word/2010/wordprocessingDrawing" xmlns:wp="http://schemas.openxmlformats.org/drawingml/2006/wordprocessingDrawing" xmlns:w10="urn:schemas-microsoft-com:office:word" xmlns:w="http://schemas.openxmlformats.org/wordprocessingml/2006/main" xmlns:w14="http://schemas.microsoft.com/office/word/2010/wordml" xmlns:w15="http://schemas.microsoft.com/office/word/2012/wordml" xmlns:w16cid="http://schemas.microsoft.com/office/word/2016/wordml/cid" xmlns:w16se="http://schemas.microsoft.com/office/word/2015/wordml/symex" xmlns:wpg="http://schemas.microsoft.com/office/word/2010/wordprocessingGroup" xmlns:wpi="http://schemas.microsoft.com/office/word/2010/wordprocessingInk" xmlns:wne="http://schemas.microsoft.com/office/word/2006/wordml" xmlns:wps="http://schemas.microsoft.com/office/word/2010/wordprocessingShape" mc:Ignorable="w14 w15 w16se w16cid wp14">
   <w:body>
     <w:p>
       <w:pPr>
@@ -30,19 +30,21 @@
         <w:tblLook w:val="0420" w:firstRow="1" w:lastRow="0" w:firstColumn="0" w:lastColumn="0" w:noHBand="0" w:noVBand="1"/>
       </w:tblPr>
       <w:tblGrid>
-        <w:gridCol w:w="3649"/>
-        <w:gridCol w:w="3557"/>
-        <w:gridCol w:w="3633"/>
-        <w:gridCol w:w="3569"/>
-        <w:gridCol w:w="3604"/>
-        <w:gridCol w:w="3668"/>
-        <w:gridCol w:w="3668"/>
-        <w:gridCol w:w="3668"/>
+        <w:gridCol w:w="3086"/>
+        <w:gridCol w:w="3006"/>
+        <w:gridCol w:w="2252"/>
+        <w:gridCol w:w="2252"/>
+        <w:gridCol w:w="3070"/>
+        <w:gridCol w:w="3012"/>
+        <w:gridCol w:w="3047"/>
+        <w:gridCol w:w="3099"/>
+        <w:gridCol w:w="3099"/>
+        <w:gridCol w:w="3093"/>
       </w:tblGrid>
       <w:tr>
         <w:tc>
           <w:tcPr>
-            <w:tcW w:w="629" w:type="pct"/>
+            <w:tcW w:w="532" w:type="pct"/>
           </w:tcPr>
           <w:p>
             <w:r>
@@ -52,7 +54,7 @@
         </w:tc>
         <w:tc>
           <w:tcPr>
-            <w:tcW w:w="613" w:type="pct"/>
+            <w:tcW w:w="518" w:type="pct"/>
           </w:tcPr>
           <w:p>
             <w:r>
@@ -62,7 +64,34 @@
         </w:tc>
         <w:tc>
           <w:tcPr>
-            <w:tcW w:w="626" w:type="pct"/>
+            <w:tcW w:w="388" w:type="pct"/>
+          </w:tcPr>
+          <w:p>
+            <w:proofErr w:type="spellStart"/>
+            <w:r>
+              <w:t>Burmester</w:t>
+            </w:r>
+            <w:proofErr w:type="spellEnd"/>
+          </w:p>
+        </w:tc>
+        <w:tc>
+          <w:tcPr>
+            <w:tcW w:w="388" w:type="pct"/>
+          </w:tcPr>
+          <w:p>
+            <w:proofErr w:type="spellStart"/>
+            <w:r>
+              <w:t>Burmester</w:t>
+            </w:r>
+            <w:proofErr w:type="spellEnd"/>
+            <w:r>
+              <w:t>-modernized</w:t>
+            </w:r>
+          </w:p>
+        </w:tc>
+        <w:tc>
+          <w:tcPr>
+            <w:tcW w:w="529" w:type="pct"/>
           </w:tcPr>
           <w:p>
             <w:r>
@@ -72,7 +101,7 @@
         </w:tc>
         <w:tc>
           <w:tcPr>
-            <w:tcW w:w="615" w:type="pct"/>
+            <w:tcW w:w="519" w:type="pct"/>
           </w:tcPr>
           <w:p>
             <w:r>
@@ -82,7 +111,7 @@
         </w:tc>
         <w:tc>
           <w:tcPr>
-            <w:tcW w:w="621" w:type="pct"/>
+            <w:tcW w:w="525" w:type="pct"/>
           </w:tcPr>
           <w:p>
             <w:r>
@@ -92,7 +121,7 @@
         </w:tc>
         <w:tc>
           <w:tcPr>
-            <w:tcW w:w="632" w:type="pct"/>
+            <w:tcW w:w="534" w:type="pct"/>
           </w:tcPr>
           <w:p>
             <w:r>
@@ -102,7 +131,7 @@
         </w:tc>
         <w:tc>
           <w:tcPr>
-            <w:tcW w:w="632" w:type="pct"/>
+            <w:tcW w:w="534" w:type="pct"/>
           </w:tcPr>
           <w:p>
             <w:r>
@@ -112,7 +141,7 @@
         </w:tc>
         <w:tc>
           <w:tcPr>
-            <w:tcW w:w="632" w:type="pct"/>
+            <w:tcW w:w="533" w:type="pct"/>
           </w:tcPr>
           <w:p>
             <w:r>
@@ -124,7 +153,7 @@
       <w:tr>
         <w:tc>
           <w:tcPr>
-            <w:tcW w:w="629" w:type="pct"/>
+            <w:tcW w:w="532" w:type="pct"/>
           </w:tcPr>
           <w:p>
             <w:pPr>
@@ -142,7 +171,7 @@
         </w:tc>
         <w:tc>
           <w:tcPr>
-            <w:tcW w:w="613" w:type="pct"/>
+            <w:tcW w:w="518" w:type="pct"/>
           </w:tcPr>
           <w:p>
             <w:pPr>
@@ -160,19 +189,31 @@
         </w:tc>
         <w:tc>
           <w:tcPr>
-            <w:tcW w:w="626" w:type="pct"/>
+            <w:tcW w:w="388" w:type="pct"/>
           </w:tcPr>
           <w:p/>
         </w:tc>
         <w:tc>
           <w:tcPr>
-            <w:tcW w:w="615" w:type="pct"/>
+            <w:tcW w:w="388" w:type="pct"/>
           </w:tcPr>
           <w:p/>
         </w:tc>
         <w:tc>
           <w:tcPr>
-            <w:tcW w:w="621" w:type="pct"/>
+            <w:tcW w:w="529" w:type="pct"/>
+          </w:tcPr>
+          <w:p/>
+        </w:tc>
+        <w:tc>
+          <w:tcPr>
+            <w:tcW w:w="519" w:type="pct"/>
+          </w:tcPr>
+          <w:p/>
+        </w:tc>
+        <w:tc>
+          <w:tcPr>
+            <w:tcW w:w="525" w:type="pct"/>
           </w:tcPr>
           <w:p>
             <w:r>
@@ -182,7 +223,7 @@
         </w:tc>
         <w:tc>
           <w:tcPr>
-            <w:tcW w:w="632" w:type="pct"/>
+            <w:tcW w:w="534" w:type="pct"/>
           </w:tcPr>
           <w:p>
             <w:pPr>
@@ -195,7 +236,7 @@
         </w:tc>
         <w:tc>
           <w:tcPr>
-            <w:tcW w:w="632" w:type="pct"/>
+            <w:tcW w:w="534" w:type="pct"/>
           </w:tcPr>
           <w:p>
             <w:pPr>
@@ -208,7 +249,7 @@
         </w:tc>
         <w:tc>
           <w:tcPr>
-            <w:tcW w:w="632" w:type="pct"/>
+            <w:tcW w:w="533" w:type="pct"/>
           </w:tcPr>
           <w:p>
             <w:pPr>
@@ -238,7 +279,7 @@
       <w:tr>
         <w:tc>
           <w:tcPr>
-            <w:tcW w:w="629" w:type="pct"/>
+            <w:tcW w:w="532" w:type="pct"/>
           </w:tcPr>
           <w:p>
             <w:pPr>
@@ -268,7 +309,7 @@
         </w:tc>
         <w:tc>
           <w:tcPr>
-            <w:tcW w:w="613" w:type="pct"/>
+            <w:tcW w:w="518" w:type="pct"/>
           </w:tcPr>
           <w:p>
             <w:pPr>
@@ -292,7 +333,27 @@
         </w:tc>
         <w:tc>
           <w:tcPr>
-            <w:tcW w:w="626" w:type="pct"/>
+            <w:tcW w:w="388" w:type="pct"/>
+          </w:tcPr>
+          <w:p>
+            <w:r>
+              <w:t>Out of the depths I have cried unto Thee, Lord.</w:t>
+            </w:r>
+          </w:p>
+        </w:tc>
+        <w:tc>
+          <w:tcPr>
+            <w:tcW w:w="388" w:type="pct"/>
+          </w:tcPr>
+          <w:p>
+            <w:r>
+              <w:t>Out of the depths I have cried to You, Lord.</w:t>
+            </w:r>
+          </w:p>
+        </w:tc>
+        <w:tc>
+          <w:tcPr>
+            <w:tcW w:w="529" w:type="pct"/>
           </w:tcPr>
           <w:p>
             <w:r>
@@ -302,13 +363,13 @@
         </w:tc>
         <w:tc>
           <w:tcPr>
-            <w:tcW w:w="615" w:type="pct"/>
+            <w:tcW w:w="519" w:type="pct"/>
           </w:tcPr>
           <w:p/>
         </w:tc>
         <w:tc>
           <w:tcPr>
-            <w:tcW w:w="621" w:type="pct"/>
+            <w:tcW w:w="525" w:type="pct"/>
           </w:tcPr>
           <w:p>
             <w:r>
@@ -318,7 +379,7 @@
         </w:tc>
         <w:tc>
           <w:tcPr>
-            <w:tcW w:w="632" w:type="pct"/>
+            <w:tcW w:w="534" w:type="pct"/>
           </w:tcPr>
           <w:p>
             <w:pPr>
@@ -331,7 +392,7 @@
         </w:tc>
         <w:tc>
           <w:tcPr>
-            <w:tcW w:w="632" w:type="pct"/>
+            <w:tcW w:w="534" w:type="pct"/>
           </w:tcPr>
           <w:p>
             <w:pPr>
@@ -344,7 +405,7 @@
         </w:tc>
         <w:tc>
           <w:tcPr>
-            <w:tcW w:w="632" w:type="pct"/>
+            <w:tcW w:w="533" w:type="pct"/>
           </w:tcPr>
           <w:p>
             <w:pPr>
@@ -374,7 +435,7 @@
       <w:tr>
         <w:tc>
           <w:tcPr>
-            <w:tcW w:w="629" w:type="pct"/>
+            <w:tcW w:w="532" w:type="pct"/>
           </w:tcPr>
           <w:p>
             <w:pPr>
@@ -416,7 +477,7 @@
         </w:tc>
         <w:tc>
           <w:tcPr>
-            <w:tcW w:w="613" w:type="pct"/>
+            <w:tcW w:w="518" w:type="pct"/>
           </w:tcPr>
           <w:p>
             <w:pPr>
@@ -470,7 +531,27 @@
         </w:tc>
         <w:tc>
           <w:tcPr>
-            <w:tcW w:w="626" w:type="pct"/>
+            <w:tcW w:w="388" w:type="pct"/>
+          </w:tcPr>
+          <w:p>
+            <w:r>
+              <w:t>Lord, hear my voice; let Thine ears pay heed to the voice of my supplications.</w:t>
+            </w:r>
+          </w:p>
+        </w:tc>
+        <w:tc>
+          <w:tcPr>
+            <w:tcW w:w="388" w:type="pct"/>
+          </w:tcPr>
+          <w:p>
+            <w:r>
+              <w:t>Lord, hear my voice; let Your ears pay attention to the voice of my supplications.</w:t>
+            </w:r>
+          </w:p>
+        </w:tc>
+        <w:tc>
+          <w:tcPr>
+            <w:tcW w:w="529" w:type="pct"/>
           </w:tcPr>
           <w:p>
             <w:r>
@@ -480,13 +561,13 @@
         </w:tc>
         <w:tc>
           <w:tcPr>
-            <w:tcW w:w="615" w:type="pct"/>
+            <w:tcW w:w="519" w:type="pct"/>
           </w:tcPr>
           <w:p/>
         </w:tc>
         <w:tc>
           <w:tcPr>
-            <w:tcW w:w="621" w:type="pct"/>
+            <w:tcW w:w="525" w:type="pct"/>
           </w:tcPr>
           <w:p>
             <w:r>
@@ -496,7 +577,7 @@
         </w:tc>
         <w:tc>
           <w:tcPr>
-            <w:tcW w:w="632" w:type="pct"/>
+            <w:tcW w:w="534" w:type="pct"/>
           </w:tcPr>
           <w:p>
             <w:pPr>
@@ -525,7 +606,7 @@
         </w:tc>
         <w:tc>
           <w:tcPr>
-            <w:tcW w:w="632" w:type="pct"/>
+            <w:tcW w:w="534" w:type="pct"/>
           </w:tcPr>
           <w:p>
             <w:pPr>
@@ -538,7 +619,7 @@
         </w:tc>
         <w:tc>
           <w:tcPr>
-            <w:tcW w:w="632" w:type="pct"/>
+            <w:tcW w:w="533" w:type="pct"/>
           </w:tcPr>
           <w:p>
             <w:pPr>
@@ -614,7 +695,7 @@
       <w:tr>
         <w:tc>
           <w:tcPr>
-            <w:tcW w:w="629" w:type="pct"/>
+            <w:tcW w:w="532" w:type="pct"/>
           </w:tcPr>
           <w:p>
             <w:pPr>
@@ -647,7 +728,7 @@
         </w:tc>
         <w:tc>
           <w:tcPr>
-            <w:tcW w:w="613" w:type="pct"/>
+            <w:tcW w:w="518" w:type="pct"/>
           </w:tcPr>
           <w:p>
             <w:pPr>
@@ -699,13 +780,11 @@
             <w:pPr>
               <w:pStyle w:val="EngIndEnd"/>
             </w:pPr>
-            <w:bookmarkStart w:id="0" w:name="_GoBack"/>
-            <w:bookmarkEnd w:id="0"/>
-          </w:p>
-        </w:tc>
-        <w:tc>
-          <w:tcPr>
-            <w:tcW w:w="626" w:type="pct"/>
+          </w:p>
+        </w:tc>
+        <w:tc>
+          <w:tcPr>
+            <w:tcW w:w="388" w:type="pct"/>
           </w:tcPr>
           <w:p>
             <w:r>
@@ -713,41 +792,62 @@
             </w:r>
             <w:proofErr w:type="spellStart"/>
             <w:r>
-              <w:t>shouldest</w:t>
+              <w:t>shouldst</w:t>
             </w:r>
             <w:proofErr w:type="spellEnd"/>
             <w:r>
-              <w:t xml:space="preserve"> pay heed to iniquities, O Lord, who shall stand?</w:t>
-            </w:r>
-          </w:p>
-        </w:tc>
-        <w:tc>
-          <w:tcPr>
-            <w:tcW w:w="615" w:type="pct"/>
+              <w:t xml:space="preserve"> pay heed to </w:t>
+            </w:r>
+            <w:r>
+              <w:rPr>
+                <w:i/>
+              </w:rPr>
+              <w:t>iniquity</w:t>
+            </w:r>
+            <w:r>
+              <w:t>, Lord, who shall be able to stand?</w:t>
+            </w:r>
+          </w:p>
+        </w:tc>
+        <w:tc>
+          <w:tcPr>
+            <w:tcW w:w="388" w:type="pct"/>
+          </w:tcPr>
+          <w:p>
+            <w:r>
+              <w:t>If You, Lord, should pay attention to iniquities, Lord, who will be able to stand?</w:t>
+            </w:r>
+          </w:p>
+        </w:tc>
+        <w:tc>
+          <w:tcPr>
+            <w:tcW w:w="529" w:type="pct"/>
+          </w:tcPr>
+          <w:p>
+            <w:r>
+              <w:t>If Thou, Lord, shouldest pay heed to iniquities, O Lord, who shall stand?</w:t>
+            </w:r>
+          </w:p>
+        </w:tc>
+        <w:tc>
+          <w:tcPr>
+            <w:tcW w:w="519" w:type="pct"/>
           </w:tcPr>
           <w:p/>
         </w:tc>
         <w:tc>
           <w:tcPr>
-            <w:tcW w:w="621" w:type="pct"/>
-          </w:tcPr>
-          <w:p>
-            <w:r>
-              <w:t xml:space="preserve">If Thou </w:t>
-            </w:r>
-            <w:proofErr w:type="spellStart"/>
-            <w:r>
-              <w:t>shouldest</w:t>
-            </w:r>
-            <w:proofErr w:type="spellEnd"/>
-            <w:r>
-              <w:t xml:space="preserve"> mark iniquities, O Lord; Lord, who shall stand? </w:t>
-            </w:r>
-          </w:p>
-        </w:tc>
-        <w:tc>
-          <w:tcPr>
-            <w:tcW w:w="632" w:type="pct"/>
+            <w:tcW w:w="525" w:type="pct"/>
+          </w:tcPr>
+          <w:p>
+            <w:r>
+              <w:t xml:space="preserve">If Thou shouldest mark iniquities, O Lord; Lord, who shall stand? </w:t>
+            </w:r>
+          </w:p>
+        </w:tc>
+        <w:tc>
+          <w:tcPr>
+            <w:tcW w:w="534" w:type="pct"/>
           </w:tcPr>
           <w:p>
             <w:pPr>
@@ -768,28 +868,20 @@
         </w:tc>
         <w:tc>
           <w:tcPr>
-            <w:tcW w:w="632" w:type="pct"/>
+            <w:tcW w:w="534" w:type="pct"/>
           </w:tcPr>
           <w:p>
             <w:pPr>
               <w:pStyle w:val="EngIndEnd"/>
             </w:pPr>
             <w:r>
-              <w:t xml:space="preserve">If thou, O Lord, </w:t>
-            </w:r>
-            <w:proofErr w:type="spellStart"/>
-            <w:r>
-              <w:t>shouldest</w:t>
-            </w:r>
-            <w:proofErr w:type="spellEnd"/>
-            <w:r>
-              <w:t xml:space="preserve"> mark iniquities, O Lord, who shall stand?</w:t>
-            </w:r>
-          </w:p>
-        </w:tc>
-        <w:tc>
-          <w:tcPr>
-            <w:tcW w:w="632" w:type="pct"/>
+              <w:t>If thou, O Lord, shouldest mark iniquities, O Lord, who shall stand?</w:t>
+            </w:r>
+          </w:p>
+        </w:tc>
+        <w:tc>
+          <w:tcPr>
+            <w:tcW w:w="533" w:type="pct"/>
           </w:tcPr>
           <w:p>
             <w:pPr>
@@ -842,7 +934,7 @@
       <w:tr>
         <w:tc>
           <w:tcPr>
-            <w:tcW w:w="629" w:type="pct"/>
+            <w:tcW w:w="532" w:type="pct"/>
           </w:tcPr>
           <w:p>
             <w:pPr>
@@ -866,13 +958,14 @@
         </w:tc>
         <w:tc>
           <w:tcPr>
-            <w:tcW w:w="613" w:type="pct"/>
+            <w:tcW w:w="518" w:type="pct"/>
           </w:tcPr>
           <w:p>
             <w:pPr>
               <w:pStyle w:val="EnglishHangEndNoCoptic"/>
             </w:pPr>
             <w:r>
+              <w:lastRenderedPageBreak/>
               <w:t xml:space="preserve">4 </w:t>
             </w:r>
             <w:r>
@@ -911,23 +1004,62 @@
         </w:tc>
         <w:tc>
           <w:tcPr>
-            <w:tcW w:w="626" w:type="pct"/>
-          </w:tcPr>
-          <w:p>
-            <w:r>
+            <w:tcW w:w="388" w:type="pct"/>
+          </w:tcPr>
+          <w:p>
+            <w:r>
+              <w:lastRenderedPageBreak/>
+              <w:t xml:space="preserve">For my forgiveness is from Thee. </w:t>
+            </w:r>
+            <w:proofErr w:type="gramStart"/>
+            <w:r>
+              <w:t xml:space="preserve">On </w:t>
+            </w:r>
+            <w:r>
+              <w:lastRenderedPageBreak/>
+              <w:t>account of</w:t>
+            </w:r>
+            <w:proofErr w:type="gramEnd"/>
+            <w:r>
+              <w:t xml:space="preserve"> Thy Name,</w:t>
+            </w:r>
+          </w:p>
+        </w:tc>
+        <w:tc>
+          <w:tcPr>
+            <w:tcW w:w="388" w:type="pct"/>
+          </w:tcPr>
+          <w:p>
+            <w:r>
+              <w:lastRenderedPageBreak/>
+              <w:t xml:space="preserve">For my forgiveness is from You. For the </w:t>
+            </w:r>
+            <w:r>
+              <w:lastRenderedPageBreak/>
+              <w:t>sake of Your Name,</w:t>
+            </w:r>
+          </w:p>
+        </w:tc>
+        <w:tc>
+          <w:tcPr>
+            <w:tcW w:w="529" w:type="pct"/>
+          </w:tcPr>
+          <w:p>
+            <w:r>
+              <w:lastRenderedPageBreak/>
               <w:t>For my forgiveness is from Thee,</w:t>
             </w:r>
           </w:p>
         </w:tc>
         <w:tc>
           <w:tcPr>
-            <w:tcW w:w="615" w:type="pct"/>
+            <w:tcW w:w="519" w:type="pct"/>
           </w:tcPr>
           <w:p/>
         </w:tc>
         <w:tc>
           <w:tcPr>
-            <w:tcW w:w="621" w:type="pct"/>
+            <w:tcW w:w="525" w:type="pct"/>
           </w:tcPr>
           <w:p>
             <w:r>
@@ -937,33 +1069,42 @@
         </w:tc>
         <w:tc>
           <w:tcPr>
-            <w:tcW w:w="632" w:type="pct"/>
+            <w:tcW w:w="534" w:type="pct"/>
           </w:tcPr>
           <w:p>
             <w:pPr>
               <w:pStyle w:val="EngIndEnd"/>
             </w:pPr>
             <w:r>
-              <w:t>because with you there is atonement.</w:t>
-            </w:r>
-          </w:p>
-        </w:tc>
-        <w:tc>
-          <w:tcPr>
-            <w:tcW w:w="632" w:type="pct"/>
+              <w:t xml:space="preserve">because with you there is </w:t>
+            </w:r>
+            <w:r>
+              <w:lastRenderedPageBreak/>
+              <w:t>atonement.</w:t>
+            </w:r>
+          </w:p>
+        </w:tc>
+        <w:tc>
+          <w:tcPr>
+            <w:tcW w:w="534" w:type="pct"/>
           </w:tcPr>
           <w:p>
             <w:pPr>
               <w:pStyle w:val="EngIndEnd"/>
             </w:pPr>
             <w:r>
-              <w:t>or with thee is forgiveness: for thy name’s sake</w:t>
-            </w:r>
-          </w:p>
-        </w:tc>
-        <w:tc>
-          <w:tcPr>
-            <w:tcW w:w="632" w:type="pct"/>
+              <w:lastRenderedPageBreak/>
+              <w:t xml:space="preserve">or with thee is forgiveness: </w:t>
+            </w:r>
+            <w:r>
+              <w:lastRenderedPageBreak/>
+              <w:t>for thy name’s sake</w:t>
+            </w:r>
+          </w:p>
+        </w:tc>
+        <w:tc>
+          <w:tcPr>
+            <w:tcW w:w="533" w:type="pct"/>
           </w:tcPr>
           <w:p>
             <w:pPr>
@@ -985,6 +1126,7 @@
                 <w:szCs w:val="24"/>
                 <w:shd w:val="clear" w:color="auto" w:fill="FFFFFF"/>
               </w:rPr>
+              <w:lastRenderedPageBreak/>
               <w:t>For there is forgiveness with You.</w:t>
             </w:r>
           </w:p>
@@ -993,14 +1135,13 @@
       <w:tr>
         <w:tc>
           <w:tcPr>
-            <w:tcW w:w="629" w:type="pct"/>
+            <w:tcW w:w="532" w:type="pct"/>
           </w:tcPr>
           <w:p>
             <w:pPr>
               <w:pStyle w:val="EnglishHangNoCoptic"/>
             </w:pPr>
             <w:r>
-              <w:lastRenderedPageBreak/>
               <w:t xml:space="preserve">5 For </w:t>
             </w:r>
             <w:r>
@@ -1045,7 +1186,7 @@
         </w:tc>
         <w:tc>
           <w:tcPr>
-            <w:tcW w:w="613" w:type="pct"/>
+            <w:tcW w:w="518" w:type="pct"/>
           </w:tcPr>
           <w:p>
             <w:pPr>
@@ -1055,16 +1196,7 @@
               <w:t xml:space="preserve">5 For </w:t>
             </w:r>
             <w:r>
-              <w:t>Your N</w:t>
-            </w:r>
-            <w:r>
-              <w:t>ame’s sake I wait</w:t>
-            </w:r>
-            <w:r>
-              <w:t>ed</w:t>
-            </w:r>
-            <w:r>
-              <w:t xml:space="preserve"> </w:t>
+              <w:t xml:space="preserve">Your Name’s sake I waited </w:t>
             </w:r>
             <w:r>
               <w:t xml:space="preserve">for </w:t>
@@ -1108,7 +1240,45 @@
         </w:tc>
         <w:tc>
           <w:tcPr>
-            <w:tcW w:w="626" w:type="pct"/>
+            <w:tcW w:w="388" w:type="pct"/>
+          </w:tcPr>
+          <w:p>
+            <w:r>
+              <w:t xml:space="preserve">Lord, I have waited upon Thee; my </w:t>
+            </w:r>
+            <w:r>
+              <w:rPr>
+                <w:i/>
+              </w:rPr>
+              <w:t>soul</w:t>
+            </w:r>
+            <w:r>
+              <w:t xml:space="preserve"> hath waited upon Thy </w:t>
+            </w:r>
+            <w:r>
+              <w:rPr>
+                <w:i/>
+              </w:rPr>
+              <w:t>Law</w:t>
+            </w:r>
+            <w:r>
+              <w:t>.</w:t>
+            </w:r>
+          </w:p>
+        </w:tc>
+        <w:tc>
+          <w:tcPr>
+            <w:tcW w:w="388" w:type="pct"/>
+          </w:tcPr>
+          <w:p>
+            <w:r>
+              <w:t>Lord, I have waited on You; my soul has waited on Your Law.</w:t>
+            </w:r>
+          </w:p>
+        </w:tc>
+        <w:tc>
+          <w:tcPr>
+            <w:tcW w:w="529" w:type="pct"/>
           </w:tcPr>
           <w:p>
             <w:r>
@@ -1118,13 +1288,13 @@
         </w:tc>
         <w:tc>
           <w:tcPr>
-            <w:tcW w:w="615" w:type="pct"/>
+            <w:tcW w:w="519" w:type="pct"/>
           </w:tcPr>
           <w:p/>
         </w:tc>
         <w:tc>
           <w:tcPr>
-            <w:tcW w:w="621" w:type="pct"/>
+            <w:tcW w:w="525" w:type="pct"/>
           </w:tcPr>
           <w:p>
             <w:r>
@@ -1134,7 +1304,7 @@
         </w:tc>
         <w:tc>
           <w:tcPr>
-            <w:tcW w:w="632" w:type="pct"/>
+            <w:tcW w:w="534" w:type="pct"/>
           </w:tcPr>
           <w:p>
             <w:pPr>
@@ -1163,7 +1333,7 @@
         </w:tc>
         <w:tc>
           <w:tcPr>
-            <w:tcW w:w="632" w:type="pct"/>
+            <w:tcW w:w="534" w:type="pct"/>
           </w:tcPr>
           <w:p>
             <w:pPr>
@@ -1176,7 +1346,7 @@
         </w:tc>
         <w:tc>
           <w:tcPr>
-            <w:tcW w:w="632" w:type="pct"/>
+            <w:tcW w:w="533" w:type="pct"/>
           </w:tcPr>
           <w:p>
             <w:pPr>
@@ -1229,7 +1399,7 @@
       <w:tr>
         <w:tc>
           <w:tcPr>
-            <w:tcW w:w="629" w:type="pct"/>
+            <w:tcW w:w="532" w:type="pct"/>
           </w:tcPr>
           <w:p>
             <w:pPr>
@@ -1274,7 +1444,7 @@
         </w:tc>
         <w:tc>
           <w:tcPr>
-            <w:tcW w:w="613" w:type="pct"/>
+            <w:tcW w:w="518" w:type="pct"/>
           </w:tcPr>
           <w:p>
             <w:pPr>
@@ -1328,7 +1498,54 @@
         </w:tc>
         <w:tc>
           <w:tcPr>
-            <w:tcW w:w="626" w:type="pct"/>
+            <w:tcW w:w="388" w:type="pct"/>
+          </w:tcPr>
+          <w:p>
+            <w:r>
+              <w:t xml:space="preserve">My </w:t>
+            </w:r>
+            <w:r>
+              <w:rPr>
+                <w:i/>
+              </w:rPr>
+              <w:t>soul</w:t>
+            </w:r>
+            <w:r>
+              <w:t xml:space="preserve"> hath </w:t>
+            </w:r>
+            <w:r>
+              <w:rPr>
+                <w:i/>
+              </w:rPr>
+              <w:t>trusted</w:t>
+            </w:r>
+            <w:r>
+              <w:t xml:space="preserve"> in the Lord from the guard of the morning until night. From the guard of the morning let Israel </w:t>
+            </w:r>
+            <w:r>
+              <w:rPr>
+                <w:i/>
+              </w:rPr>
+              <w:t>trust</w:t>
+            </w:r>
+            <w:r>
+              <w:t xml:space="preserve"> in the Lord.</w:t>
+            </w:r>
+          </w:p>
+        </w:tc>
+        <w:tc>
+          <w:tcPr>
+            <w:tcW w:w="388" w:type="pct"/>
+          </w:tcPr>
+          <w:p>
+            <w:r>
+              <w:t>My soul has trusted in the Lord from the morning watch until night. From the morning watch, let Israel trust in the Lord.</w:t>
+            </w:r>
+          </w:p>
+        </w:tc>
+        <w:tc>
+          <w:tcPr>
+            <w:tcW w:w="529" w:type="pct"/>
           </w:tcPr>
           <w:p>
             <w:r>
@@ -1338,13 +1555,13 @@
         </w:tc>
         <w:tc>
           <w:tcPr>
-            <w:tcW w:w="615" w:type="pct"/>
+            <w:tcW w:w="519" w:type="pct"/>
           </w:tcPr>
           <w:p/>
         </w:tc>
         <w:tc>
           <w:tcPr>
-            <w:tcW w:w="621" w:type="pct"/>
+            <w:tcW w:w="525" w:type="pct"/>
           </w:tcPr>
           <w:p>
             <w:r>
@@ -1354,7 +1571,7 @@
         </w:tc>
         <w:tc>
           <w:tcPr>
-            <w:tcW w:w="632" w:type="pct"/>
+            <w:tcW w:w="534" w:type="pct"/>
           </w:tcPr>
           <w:p>
             <w:pPr>
@@ -1383,7 +1600,7 @@
         </w:tc>
         <w:tc>
           <w:tcPr>
-            <w:tcW w:w="632" w:type="pct"/>
+            <w:tcW w:w="534" w:type="pct"/>
           </w:tcPr>
           <w:p>
             <w:pPr>
@@ -1396,7 +1613,7 @@
         </w:tc>
         <w:tc>
           <w:tcPr>
-            <w:tcW w:w="632" w:type="pct"/>
+            <w:tcW w:w="533" w:type="pct"/>
           </w:tcPr>
           <w:p>
             <w:pPr>
@@ -1495,7 +1712,7 @@
       <w:tr>
         <w:tc>
           <w:tcPr>
-            <w:tcW w:w="629" w:type="pct"/>
+            <w:tcW w:w="532" w:type="pct"/>
           </w:tcPr>
           <w:p>
             <w:pPr>
@@ -1522,7 +1739,7 @@
         </w:tc>
         <w:tc>
           <w:tcPr>
-            <w:tcW w:w="613" w:type="pct"/>
+            <w:tcW w:w="518" w:type="pct"/>
           </w:tcPr>
           <w:p>
             <w:pPr>
@@ -1555,7 +1772,32 @@
         </w:tc>
         <w:tc>
           <w:tcPr>
-            <w:tcW w:w="626" w:type="pct"/>
+            <w:tcW w:w="388" w:type="pct"/>
+          </w:tcPr>
+          <w:p>
+            <w:r>
+              <w:t>For mercy (is) with the Lord: great is His redemption,</w:t>
+            </w:r>
+          </w:p>
+        </w:tc>
+        <w:tc>
+          <w:tcPr>
+            <w:tcW w:w="388" w:type="pct"/>
+          </w:tcPr>
+          <w:p>
+            <w:r>
+              <w:t>For mercy is with the Lord; great is His redemption</w:t>
+            </w:r>
+            <w:bookmarkStart w:id="0" w:name="_GoBack"/>
+            <w:bookmarkEnd w:id="0"/>
+            <w:r>
+              <w:t>,</w:t>
+            </w:r>
+          </w:p>
+        </w:tc>
+        <w:tc>
+          <w:tcPr>
+            <w:tcW w:w="529" w:type="pct"/>
           </w:tcPr>
           <w:p>
             <w:r>
@@ -1565,13 +1807,13 @@
         </w:tc>
         <w:tc>
           <w:tcPr>
-            <w:tcW w:w="615" w:type="pct"/>
+            <w:tcW w:w="519" w:type="pct"/>
           </w:tcPr>
           <w:p/>
         </w:tc>
         <w:tc>
           <w:tcPr>
-            <w:tcW w:w="621" w:type="pct"/>
+            <w:tcW w:w="525" w:type="pct"/>
           </w:tcPr>
           <w:p>
             <w:r>
@@ -1581,7 +1823,7 @@
         </w:tc>
         <w:tc>
           <w:tcPr>
-            <w:tcW w:w="632" w:type="pct"/>
+            <w:tcW w:w="534" w:type="pct"/>
           </w:tcPr>
           <w:p>
             <w:pPr>
@@ -1602,7 +1844,7 @@
         </w:tc>
         <w:tc>
           <w:tcPr>
-            <w:tcW w:w="632" w:type="pct"/>
+            <w:tcW w:w="534" w:type="pct"/>
           </w:tcPr>
           <w:p>
             <w:pPr>
@@ -1615,7 +1857,7 @@
         </w:tc>
         <w:tc>
           <w:tcPr>
-            <w:tcW w:w="632" w:type="pct"/>
+            <w:tcW w:w="533" w:type="pct"/>
           </w:tcPr>
           <w:p>
             <w:pPr>
@@ -1668,7 +1910,7 @@
       <w:tr>
         <w:tc>
           <w:tcPr>
-            <w:tcW w:w="629" w:type="pct"/>
+            <w:tcW w:w="532" w:type="pct"/>
           </w:tcPr>
           <w:p>
             <w:pPr>
@@ -1701,13 +1943,14 @@
         </w:tc>
         <w:tc>
           <w:tcPr>
-            <w:tcW w:w="613" w:type="pct"/>
+            <w:tcW w:w="518" w:type="pct"/>
           </w:tcPr>
           <w:p>
             <w:pPr>
               <w:pStyle w:val="EnglishHangNoCoptic"/>
             </w:pPr>
             <w:r>
+              <w:lastRenderedPageBreak/>
               <w:t>8 And He will redeem Israel</w:t>
             </w:r>
           </w:p>
@@ -1734,7 +1977,40 @@
         </w:tc>
         <w:tc>
           <w:tcPr>
-            <w:tcW w:w="626" w:type="pct"/>
+            <w:tcW w:w="388" w:type="pct"/>
+          </w:tcPr>
+          <w:p>
+            <w:r>
+              <w:lastRenderedPageBreak/>
+              <w:t xml:space="preserve">and He shall redeem Israel from all his </w:t>
+            </w:r>
+            <w:r>
+              <w:rPr>
+                <w:i/>
+              </w:rPr>
+              <w:t>iniquities.</w:t>
+            </w:r>
+          </w:p>
+        </w:tc>
+        <w:tc>
+          <w:tcPr>
+            <w:tcW w:w="388" w:type="pct"/>
+          </w:tcPr>
+          <w:p>
+            <w:r>
+              <w:t xml:space="preserve">and He will redeem Israel from all his iniquities. </w:t>
+            </w:r>
+            <w:r>
+              <w:rPr>
+                <w:i/>
+              </w:rPr>
+              <w:t>Alleluia.</w:t>
+            </w:r>
+          </w:p>
+        </w:tc>
+        <w:tc>
+          <w:tcPr>
+            <w:tcW w:w="529" w:type="pct"/>
           </w:tcPr>
           <w:p>
             <w:r>
@@ -1744,13 +2020,13 @@
         </w:tc>
         <w:tc>
           <w:tcPr>
-            <w:tcW w:w="615" w:type="pct"/>
+            <w:tcW w:w="519" w:type="pct"/>
           </w:tcPr>
           <w:p/>
         </w:tc>
         <w:tc>
           <w:tcPr>
-            <w:tcW w:w="621" w:type="pct"/>
+            <w:tcW w:w="525" w:type="pct"/>
           </w:tcPr>
           <w:p>
             <w:r>
@@ -1760,14 +2036,18 @@
         </w:tc>
         <w:tc>
           <w:tcPr>
-            <w:tcW w:w="632" w:type="pct"/>
+            <w:tcW w:w="534" w:type="pct"/>
           </w:tcPr>
           <w:p>
             <w:pPr>
               <w:pStyle w:val="EngIndEnd"/>
             </w:pPr>
             <w:r>
-              <w:t>And it is he who will redeem Israel</w:t>
+              <w:t xml:space="preserve">And it is he who will redeem </w:t>
+            </w:r>
+            <w:r>
+              <w:lastRenderedPageBreak/>
+              <w:t>Israel</w:t>
             </w:r>
           </w:p>
           <w:p>
@@ -1781,20 +2061,25 @@
         </w:tc>
         <w:tc>
           <w:tcPr>
-            <w:tcW w:w="632" w:type="pct"/>
+            <w:tcW w:w="534" w:type="pct"/>
           </w:tcPr>
           <w:p>
             <w:pPr>
               <w:pStyle w:val="EngIndEnd"/>
             </w:pPr>
             <w:r>
-              <w:t>And he shall redeem Israel from all his iniquities.</w:t>
-            </w:r>
-          </w:p>
-        </w:tc>
-        <w:tc>
-          <w:tcPr>
-            <w:tcW w:w="632" w:type="pct"/>
+              <w:lastRenderedPageBreak/>
+              <w:t xml:space="preserve">And he shall redeem Israel </w:t>
+            </w:r>
+            <w:r>
+              <w:lastRenderedPageBreak/>
+              <w:t>from all his iniquities.</w:t>
+            </w:r>
+          </w:p>
+        </w:tc>
+        <w:tc>
+          <w:tcPr>
+            <w:tcW w:w="533" w:type="pct"/>
           </w:tcPr>
           <w:p>
             <w:pPr>
@@ -1816,6 +2101,7 @@
                 <w:szCs w:val="24"/>
                 <w:shd w:val="clear" w:color="auto" w:fill="FFFFFF"/>
               </w:rPr>
+              <w:lastRenderedPageBreak/>
               <w:t>And He shall redeem Israel</w:t>
             </w:r>
           </w:p>
@@ -1862,7 +2148,7 @@
 </file>
 
 <file path=word/endnotes.xml><?xml version="1.0" encoding="utf-8"?>
-<w:endnotes xmlns:wpc="http://schemas.microsoft.com/office/word/2010/wordprocessingCanvas" xmlns:mo="http://schemas.microsoft.com/office/mac/office/2008/main" xmlns:mc="http://schemas.openxmlformats.org/markup-compatibility/2006" xmlns:mv="urn:schemas-microsoft-com:mac:vml" xmlns:o="urn:schemas-microsoft-com:office:office" xmlns:r="http://schemas.openxmlformats.org/officeDocument/2006/relationships" xmlns:m="http://schemas.openxmlformats.org/officeDocument/2006/math" xmlns:v="urn:schemas-microsoft-com:vml" xmlns:wp14="http://schemas.microsoft.com/office/word/2010/wordprocessingDrawing" xmlns:wp="http://schemas.openxmlformats.org/drawingml/2006/wordprocessingDrawing" xmlns:w10="urn:schemas-microsoft-com:office:word" xmlns:w="http://schemas.openxmlformats.org/wordprocessingml/2006/main" xmlns:w14="http://schemas.microsoft.com/office/word/2010/wordml" xmlns:w15="http://schemas.microsoft.com/office/word/2012/wordml" xmlns:wpg="http://schemas.microsoft.com/office/word/2010/wordprocessingGroup" xmlns:wpi="http://schemas.microsoft.com/office/word/2010/wordprocessingInk" xmlns:wne="http://schemas.microsoft.com/office/word/2006/wordml" xmlns:wps="http://schemas.microsoft.com/office/word/2010/wordprocessingShape" mc:Ignorable="w14 w15 wp14">
+<w:endnotes xmlns:wpc="http://schemas.microsoft.com/office/word/2010/wordprocessingCanvas" xmlns:cx="http://schemas.microsoft.com/office/drawing/2014/chartex" xmlns:cx1="http://schemas.microsoft.com/office/drawing/2015/9/8/chartex" xmlns:cx2="http://schemas.microsoft.com/office/drawing/2015/10/21/chartex" xmlns:cx3="http://schemas.microsoft.com/office/drawing/2016/5/9/chartex" xmlns:cx4="http://schemas.microsoft.com/office/drawing/2016/5/10/chartex" xmlns:cx5="http://schemas.microsoft.com/office/drawing/2016/5/11/chartex" xmlns:cx6="http://schemas.microsoft.com/office/drawing/2016/5/12/chartex" xmlns:cx7="http://schemas.microsoft.com/office/drawing/2016/5/13/chartex" xmlns:cx8="http://schemas.microsoft.com/office/drawing/2016/5/14/chartex" xmlns:mc="http://schemas.openxmlformats.org/markup-compatibility/2006" xmlns:aink="http://schemas.microsoft.com/office/drawing/2016/ink" xmlns:am3d="http://schemas.microsoft.com/office/drawing/2017/model3d" xmlns:o="urn:schemas-microsoft-com:office:office" xmlns:r="http://schemas.openxmlformats.org/officeDocument/2006/relationships" xmlns:m="http://schemas.openxmlformats.org/officeDocument/2006/math" xmlns:v="urn:schemas-microsoft-com:vml" xmlns:wp14="http://schemas.microsoft.com/office/word/2010/wordprocessingDrawing" xmlns:wp="http://schemas.openxmlformats.org/drawingml/2006/wordprocessingDrawing" xmlns:w10="urn:schemas-microsoft-com:office:word" xmlns:w="http://schemas.openxmlformats.org/wordprocessingml/2006/main" xmlns:w14="http://schemas.microsoft.com/office/word/2010/wordml" xmlns:w15="http://schemas.microsoft.com/office/word/2012/wordml" xmlns:w16cid="http://schemas.microsoft.com/office/word/2016/wordml/cid" xmlns:w16se="http://schemas.microsoft.com/office/word/2015/wordml/symex" xmlns:wpg="http://schemas.microsoft.com/office/word/2010/wordprocessingGroup" xmlns:wpi="http://schemas.microsoft.com/office/word/2010/wordprocessingInk" xmlns:wne="http://schemas.microsoft.com/office/word/2006/wordml" xmlns:wps="http://schemas.microsoft.com/office/word/2010/wordprocessingShape" mc:Ignorable="w14 w15 w16se w16cid wp14">
   <w:endnote w:type="separator" w:id="-1">
     <w:p>
       <w:pPr>
@@ -1887,7 +2173,7 @@
 </file>
 
 <file path=word/footnotes.xml><?xml version="1.0" encoding="utf-8"?>
-<w:footnotes xmlns:wpc="http://schemas.microsoft.com/office/word/2010/wordprocessingCanvas" xmlns:mo="http://schemas.microsoft.com/office/mac/office/2008/main" xmlns:mc="http://schemas.openxmlformats.org/markup-compatibility/2006" xmlns:mv="urn:schemas-microsoft-com:mac:vml" xmlns:o="urn:schemas-microsoft-com:office:office" xmlns:r="http://schemas.openxmlformats.org/officeDocument/2006/relationships" xmlns:m="http://schemas.openxmlformats.org/officeDocument/2006/math" xmlns:v="urn:schemas-microsoft-com:vml" xmlns:wp14="http://schemas.microsoft.com/office/word/2010/wordprocessingDrawing" xmlns:wp="http://schemas.openxmlformats.org/drawingml/2006/wordprocessingDrawing" xmlns:w10="urn:schemas-microsoft-com:office:word" xmlns:w="http://schemas.openxmlformats.org/wordprocessingml/2006/main" xmlns:w14="http://schemas.microsoft.com/office/word/2010/wordml" xmlns:w15="http://schemas.microsoft.com/office/word/2012/wordml" xmlns:wpg="http://schemas.microsoft.com/office/word/2010/wordprocessingGroup" xmlns:wpi="http://schemas.microsoft.com/office/word/2010/wordprocessingInk" xmlns:wne="http://schemas.microsoft.com/office/word/2006/wordml" xmlns:wps="http://schemas.microsoft.com/office/word/2010/wordprocessingShape" mc:Ignorable="w14 w15 wp14">
+<w:footnotes xmlns:wpc="http://schemas.microsoft.com/office/word/2010/wordprocessingCanvas" xmlns:cx="http://schemas.microsoft.com/office/drawing/2014/chartex" xmlns:cx1="http://schemas.microsoft.com/office/drawing/2015/9/8/chartex" xmlns:cx2="http://schemas.microsoft.com/office/drawing/2015/10/21/chartex" xmlns:cx3="http://schemas.microsoft.com/office/drawing/2016/5/9/chartex" xmlns:cx4="http://schemas.microsoft.com/office/drawing/2016/5/10/chartex" xmlns:cx5="http://schemas.microsoft.com/office/drawing/2016/5/11/chartex" xmlns:cx6="http://schemas.microsoft.com/office/drawing/2016/5/12/chartex" xmlns:cx7="http://schemas.microsoft.com/office/drawing/2016/5/13/chartex" xmlns:cx8="http://schemas.microsoft.com/office/drawing/2016/5/14/chartex" xmlns:mc="http://schemas.openxmlformats.org/markup-compatibility/2006" xmlns:aink="http://schemas.microsoft.com/office/drawing/2016/ink" xmlns:am3d="http://schemas.microsoft.com/office/drawing/2017/model3d" xmlns:o="urn:schemas-microsoft-com:office:office" xmlns:r="http://schemas.openxmlformats.org/officeDocument/2006/relationships" xmlns:m="http://schemas.openxmlformats.org/officeDocument/2006/math" xmlns:v="urn:schemas-microsoft-com:vml" xmlns:wp14="http://schemas.microsoft.com/office/word/2010/wordprocessingDrawing" xmlns:wp="http://schemas.openxmlformats.org/drawingml/2006/wordprocessingDrawing" xmlns:w10="urn:schemas-microsoft-com:office:word" xmlns:w="http://schemas.openxmlformats.org/wordprocessingml/2006/main" xmlns:w14="http://schemas.microsoft.com/office/word/2010/wordml" xmlns:w15="http://schemas.microsoft.com/office/word/2012/wordml" xmlns:w16cid="http://schemas.microsoft.com/office/word/2016/wordml/cid" xmlns:w16se="http://schemas.microsoft.com/office/word/2015/wordml/symex" xmlns:wpg="http://schemas.microsoft.com/office/word/2010/wordprocessingGroup" xmlns:wpi="http://schemas.microsoft.com/office/word/2010/wordprocessingInk" xmlns:wne="http://schemas.microsoft.com/office/word/2006/wordml" xmlns:wps="http://schemas.microsoft.com/office/word/2010/wordprocessingShape" mc:Ignorable="w14 w15 w16se w16cid wp14">
   <w:footnote w:type="separator" w:id="-1">
     <w:p>
       <w:pPr>
@@ -2058,7 +2344,7 @@
 </file>
 
 <file path=word/styles.xml><?xml version="1.0" encoding="utf-8"?>
-<w:styles xmlns:mc="http://schemas.openxmlformats.org/markup-compatibility/2006" xmlns:r="http://schemas.openxmlformats.org/officeDocument/2006/relationships" xmlns:w="http://schemas.openxmlformats.org/wordprocessingml/2006/main" xmlns:w14="http://schemas.microsoft.com/office/word/2010/wordml" xmlns:w15="http://schemas.microsoft.com/office/word/2012/wordml" mc:Ignorable="w14 w15">
+<w:styles xmlns:mc="http://schemas.openxmlformats.org/markup-compatibility/2006" xmlns:r="http://schemas.openxmlformats.org/officeDocument/2006/relationships" xmlns:w="http://schemas.openxmlformats.org/wordprocessingml/2006/main" xmlns:w14="http://schemas.microsoft.com/office/word/2010/wordml" xmlns:w15="http://schemas.microsoft.com/office/word/2012/wordml" xmlns:w16cid="http://schemas.microsoft.com/office/word/2016/wordml/cid" xmlns:w16se="http://schemas.microsoft.com/office/word/2015/wordml/symex" mc:Ignorable="w14 w15 w16se w16cid">
   <w:docDefaults>
     <w:rPrDefault>
       <w:rPr>
@@ -2074,7 +2360,7 @@
       </w:pPr>
     </w:pPrDefault>
   </w:docDefaults>
-  <w:latentStyles w:defLockedState="0" w:defUIPriority="99" w:defSemiHidden="0" w:defUnhideWhenUsed="0" w:defQFormat="0" w:count="380">
+  <w:latentStyles w:defLockedState="0" w:defUIPriority="99" w:defSemiHidden="0" w:defUnhideWhenUsed="0" w:defQFormat="0" w:count="375">
     <w:lsdException w:name="Normal" w:uiPriority="0" w:qFormat="1"/>
     <w:lsdException w:name="heading 1" w:uiPriority="9" w:qFormat="1"/>
     <w:lsdException w:name="heading 2" w:semiHidden="1" w:uiPriority="9" w:unhideWhenUsed="1" w:qFormat="1"/>
@@ -2568,7 +2854,6 @@
       <w:spacing w:after="0" w:line="240" w:lineRule="auto"/>
     </w:pPr>
     <w:tblPr>
-      <w:tblInd w:w="0" w:type="dxa"/>
       <w:tblBorders>
         <w:top w:val="single" w:sz="4" w:space="0" w:color="auto"/>
         <w:left w:val="single" w:sz="4" w:space="0" w:color="auto"/>
@@ -2577,12 +2862,6 @@
         <w:insideH w:val="single" w:sz="4" w:space="0" w:color="auto"/>
         <w:insideV w:val="single" w:sz="4" w:space="0" w:color="auto"/>
       </w:tblBorders>
-      <w:tblCellMar>
-        <w:top w:w="0" w:type="dxa"/>
-        <w:left w:w="108" w:type="dxa"/>
-        <w:bottom w:w="0" w:type="dxa"/>
-        <w:right w:w="108" w:type="dxa"/>
-      </w:tblCellMar>
     </w:tblPr>
   </w:style>
   <w:style w:type="paragraph" w:customStyle="1" w:styleId="Coptic">
@@ -3427,7 +3706,7 @@
 </file>
 
 <file path=customXml/itemProps1.xml><?xml version="1.0" encoding="utf-8"?>
-<ds:datastoreItem xmlns:ds="http://schemas.openxmlformats.org/officeDocument/2006/customXml" ds:itemID="{8CAAA1BF-D5AB-504C-B89E-232BB93ECFA3}">
+<ds:datastoreItem xmlns:ds="http://schemas.openxmlformats.org/officeDocument/2006/customXml" ds:itemID="{D4A9C6D3-8A85-4A84-9361-935F74130323}">
   <ds:schemaRefs>
     <ds:schemaRef ds:uri="http://schemas.openxmlformats.org/officeDocument/2006/bibliography"/>
   </ds:schemaRefs>

</xml_diff>